<commit_message>
Uzupełnienie historyjek / poprawienie wizji
</commit_message>
<xml_diff>
--- a/Historyjki.docx
+++ b/Historyjki.docx
@@ -1,98 +1,135 @@
 
 <file path=word/document.xml><?xml version="1.0" encoding="utf-8"?>
-<w:document xmlns:o="urn:schemas-microsoft-com:office:office" xmlns:r="http://schemas.openxmlformats.org/officeDocument/2006/relationships" xmlns:v="urn:schemas-microsoft-com:vml" xmlns:w="http://schemas.openxmlformats.org/wordprocessingml/2006/main" xmlns:w10="urn:schemas-microsoft-com:office:word" xmlns:wp="http://schemas.openxmlformats.org/drawingml/2006/wordprocessingDrawing" xmlns:wps="http://schemas.microsoft.com/office/word/2010/wordprocessingShape" xmlns:wpg="http://schemas.microsoft.com/office/word/2010/wordprocessingGroup" xmlns:mc="http://schemas.openxmlformats.org/markup-compatibility/2006" xmlns:wp14="http://schemas.microsoft.com/office/word/2010/wordprocessingDrawing" xmlns:w14="http://schemas.microsoft.com/office/word/2010/wordml" mc:Ignorable="w14 wp14">
+<w:document xmlns:wpc="http://schemas.microsoft.com/office/word/2010/wordprocessingCanvas" xmlns:cx="http://schemas.microsoft.com/office/drawing/2014/chartex" xmlns:cx1="http://schemas.microsoft.com/office/drawing/2015/9/8/chartex" xmlns:cx2="http://schemas.microsoft.com/office/drawing/2015/10/21/chartex" xmlns:cx3="http://schemas.microsoft.com/office/drawing/2016/5/9/chartex" xmlns:cx4="http://schemas.microsoft.com/office/drawing/2016/5/10/chartex" xmlns:cx5="http://schemas.microsoft.com/office/drawing/2016/5/11/chartex" xmlns:cx6="http://schemas.microsoft.com/office/drawing/2016/5/12/chartex" xmlns:cx7="http://schemas.microsoft.com/office/drawing/2016/5/13/chartex" xmlns:cx8="http://schemas.microsoft.com/office/drawing/2016/5/14/chartex" xmlns:mc="http://schemas.openxmlformats.org/markup-compatibility/2006" xmlns:aink="http://schemas.microsoft.com/office/drawing/2016/ink" xmlns:am3d="http://schemas.microsoft.com/office/drawing/2017/model3d" xmlns:o="urn:schemas-microsoft-com:office:office" xmlns:r="http://schemas.openxmlformats.org/officeDocument/2006/relationships" xmlns:m="http://schemas.openxmlformats.org/officeDocument/2006/math" xmlns:v="urn:schemas-microsoft-com:vml" xmlns:wp14="http://schemas.microsoft.com/office/word/2010/wordprocessingDrawing" xmlns:wp="http://schemas.openxmlformats.org/drawingml/2006/wordprocessingDrawing" xmlns:w10="urn:schemas-microsoft-com:office:word" xmlns:w="http://schemas.openxmlformats.org/wordprocessingml/2006/main" xmlns:w14="http://schemas.microsoft.com/office/word/2010/wordml" xmlns:w15="http://schemas.microsoft.com/office/word/2012/wordml" xmlns:w16cid="http://schemas.microsoft.com/office/word/2016/wordml/cid" xmlns:w16se="http://schemas.microsoft.com/office/word/2015/wordml/symex" xmlns:wpg="http://schemas.microsoft.com/office/word/2010/wordprocessingGroup" xmlns:wpi="http://schemas.microsoft.com/office/word/2010/wordprocessingInk" xmlns:wne="http://schemas.microsoft.com/office/word/2006/wordml" xmlns:wps="http://schemas.microsoft.com/office/word/2010/wordprocessingShape" mc:Ignorable="w14 w15 w16se w16cid wp14">
   <w:body>
     <w:p>
       <w:pPr>
-        <w:pStyle w:val="Heading1"/>
-        <w:spacing w:before="240" w:after="0"/>
-        <w:rPr/>
+        <w:pStyle w:val="Nagwek1"/>
       </w:pPr>
       <w:r>
-        <w:rPr/>
         <w:t>Historyjki</w:t>
       </w:r>
     </w:p>
     <w:p>
-      <w:pPr>
-        <w:pStyle w:val="Normal"/>
-        <w:rPr/>
-      </w:pPr>
-      <w:r>
-        <w:rPr/>
+      <w:r>
         <w:t>W1: Jako Turysta, chcę mieć możliwość automatycznego utworzenia trasy od punktu A do punktu B w celu przyspieszenia czasu planowania wycieczki</w:t>
       </w:r>
     </w:p>
     <w:p>
-      <w:pPr>
-        <w:pStyle w:val="Normal"/>
-        <w:rPr/>
-      </w:pPr>
-      <w:r>
-        <w:rPr/>
-        <w:t>W2: Jako Turysta, chcę mieć możliwość wyświetlenia długości trasy, abym mógł odpowiednio przygotować się do wycieczki</w:t>
-      </w:r>
-    </w:p>
-    <w:p>
-      <w:pPr>
-        <w:pStyle w:val="Normal"/>
-        <w:rPr/>
-      </w:pPr>
-      <w:r>
-        <w:rPr/>
+      <w:r>
+        <w:t xml:space="preserve">W2: Jako Turysta, chcę mieć możliwość wyświetlenia długości trasy, abym mógł odpowiednio </w:t>
+      </w:r>
+      <w:r>
+        <w:t>przygotować się do wycieczki</w:t>
+      </w:r>
+    </w:p>
+    <w:p>
+      <w:r>
         <w:t>W3: Jako Turysta, chcę widzieć przewidywany czas trwania wycieczki, abym wiedział o której godzinie dotrę do celu</w:t>
       </w:r>
     </w:p>
     <w:p>
-      <w:pPr>
-        <w:pStyle w:val="Normal"/>
-        <w:spacing w:before="0" w:after="160"/>
-        <w:rPr/>
-      </w:pPr>
-      <w:r>
-        <w:rPr/>
-        <w:t>W4: Jako Turysta, chcę mieć możliwość automatycznego obliczenia liczby punktów za odcinek, w celu skrócenia czasu obliczania punktów</w:t>
-      </w:r>
-    </w:p>
+      <w:r>
+        <w:t>W4: Jako Turysta, chcę mieć możliwość automatycznego obliczenia liczby punktów za odcinek, w celu skrócenia czasu</w:t>
+      </w:r>
+      <w:r>
+        <w:t xml:space="preserve"> obliczania punktów</w:t>
+      </w:r>
+    </w:p>
+    <w:p>
+      <w:r>
+        <w:t xml:space="preserve">W5: Jako Turysta, chcę mieć możliwość zapisania zaplanowanej wycieczki, abym </w:t>
+      </w:r>
+      <w:r>
+        <w:t xml:space="preserve">w przyszłości </w:t>
+      </w:r>
+      <w:r>
+        <w:t>wiedział, które trasy już pokonałem</w:t>
+      </w:r>
+    </w:p>
+    <w:p>
+      <w:r>
+        <w:t xml:space="preserve">W6: </w:t>
+      </w:r>
+      <w:r>
+        <w:t>Jako Turysta, chce mieć możliwość udostępnienia trasy innym użytkownikom, w celu odbycia wycieczki grupowej</w:t>
+      </w:r>
+    </w:p>
+    <w:p>
+      <w:r>
+        <w:t>W7: Jako Turysta, chcę mieć możliwość sprawdzenia mojego obecnego stanu punktów do Odznaki GOT, w celu śledzenia moich postępów</w:t>
+      </w:r>
+    </w:p>
+    <w:p>
+      <w:r>
+        <w:t>W8: Jako Turysta, chcę mieć możliwość pobrania swojej obecnej lokalizacji, w celu późniejszego potwierdzenia przebycia zaplanowanej trasy.</w:t>
+      </w:r>
+    </w:p>
+    <w:p>
+      <w:r>
+        <w:t>W9: Jako Turysta, chcę mieć możliwość przeglądania zdobytych przez mnie odznak GOT, w celu śledzenia moich osiągnieć</w:t>
+      </w:r>
+      <w:bookmarkStart w:id="0" w:name="_GoBack"/>
+      <w:bookmarkEnd w:id="0"/>
+    </w:p>
+    <w:p>
+      <w:r>
+        <w:t>W</w:t>
+      </w:r>
+      <w:r>
+        <w:t>9</w:t>
+      </w:r>
+      <w:r>
+        <w:t>: Jako Przodownik PTTK, chcę mieć możliwość oglądania listy tras zgłoszonych do potwierdzenia, aby móc je zweryfikować</w:t>
+      </w:r>
+    </w:p>
+    <w:p>
+      <w:r>
+        <w:t>W</w:t>
+      </w:r>
+      <w:r>
+        <w:t>10</w:t>
+      </w:r>
+      <w:r>
+        <w:t>: Jako Przodownik PTTK, chcę mieć możliwość zatwierdzania tras zgłoszonych do potwierdzenia, aby umożliwić Turystom zdobywanie punktów do odznaki GOT.</w:t>
+      </w:r>
+    </w:p>
+    <w:p/>
     <w:sectPr>
-      <w:type w:val="nextPage"/>
       <w:pgSz w:w="11906" w:h="16838"/>
-      <w:pgMar w:left="1417" w:right="1417" w:header="0" w:top="1417" w:footer="0" w:bottom="1417" w:gutter="0"/>
-      <w:pgNumType w:fmt="decimal"/>
-      <w:formProt w:val="false"/>
-      <w:textDirection w:val="lrTb"/>
-      <w:docGrid w:type="default" w:linePitch="360" w:charSpace="4096"/>
+      <w:pgMar w:top="1417" w:right="1417" w:bottom="1417" w:left="1417" w:header="0" w:footer="0" w:gutter="0"/>
+      <w:cols w:space="708"/>
+      <w:formProt w:val="0"/>
+      <w:docGrid w:linePitch="360" w:charSpace="4096"/>
     </w:sectPr>
   </w:body>
 </w:document>
 </file>
 
 <file path=word/styles.xml><?xml version="1.0" encoding="utf-8"?>
-<w:styles xmlns:w="http://schemas.openxmlformats.org/wordprocessingml/2006/main" xmlns:w14="http://schemas.microsoft.com/office/word/2010/wordml" xmlns:mc="http://schemas.openxmlformats.org/markup-compatibility/2006" mc:Ignorable="w14">
+<w:styles xmlns:mc="http://schemas.openxmlformats.org/markup-compatibility/2006" xmlns:r="http://schemas.openxmlformats.org/officeDocument/2006/relationships" xmlns:w="http://schemas.openxmlformats.org/wordprocessingml/2006/main" xmlns:w14="http://schemas.microsoft.com/office/word/2010/wordml" xmlns:w15="http://schemas.microsoft.com/office/word/2012/wordml" xmlns:w16cid="http://schemas.microsoft.com/office/word/2016/wordml/cid" xmlns:w16se="http://schemas.microsoft.com/office/word/2015/wordml/symex" mc:Ignorable="w14 w15 w16se w16cid">
   <w:docDefaults>
     <w:rPrDefault>
       <w:rPr>
-        <w:rFonts w:ascii="Calibri" w:hAnsi="Calibri" w:eastAsia="Calibri" w:cs="" w:asciiTheme="minorHAnsi" w:cstheme="minorBidi" w:eastAsiaTheme="minorHAnsi" w:hAnsiTheme="minorHAnsi"/>
+        <w:rFonts w:asciiTheme="minorHAnsi" w:eastAsiaTheme="minorHAnsi" w:hAnsiTheme="minorHAnsi" w:cstheme="minorBidi"/>
         <w:sz w:val="22"/>
         <w:szCs w:val="22"/>
         <w:lang w:val="pl-PL" w:eastAsia="en-US" w:bidi="ar-SA"/>
       </w:rPr>
     </w:rPrDefault>
-    <w:pPrDefault>
-      <w:pPr/>
-    </w:pPrDefault>
+    <w:pPrDefault/>
   </w:docDefaults>
   <w:latentStyles w:defLockedState="0" w:defUIPriority="99" w:defSemiHidden="0" w:defUnhideWhenUsed="0" w:defQFormat="0" w:count="375">
     <w:lsdException w:name="Normal" w:uiPriority="0" w:qFormat="1"/>
     <w:lsdException w:name="heading 1" w:uiPriority="9" w:qFormat="1"/>
-    <w:lsdException w:name="heading 2" w:uiPriority="9" w:semiHidden="1" w:unhideWhenUsed="1" w:qFormat="1"/>
-    <w:lsdException w:name="heading 3" w:uiPriority="9" w:semiHidden="1" w:unhideWhenUsed="1" w:qFormat="1"/>
-    <w:lsdException w:name="heading 4" w:uiPriority="9" w:semiHidden="1" w:unhideWhenUsed="1" w:qFormat="1"/>
-    <w:lsdException w:name="heading 5" w:uiPriority="9" w:semiHidden="1" w:unhideWhenUsed="1" w:qFormat="1"/>
-    <w:lsdException w:name="heading 6" w:uiPriority="9" w:semiHidden="1" w:unhideWhenUsed="1" w:qFormat="1"/>
-    <w:lsdException w:name="heading 7" w:uiPriority="9" w:semiHidden="1" w:unhideWhenUsed="1" w:qFormat="1"/>
-    <w:lsdException w:name="heading 8" w:uiPriority="9" w:semiHidden="1" w:unhideWhenUsed="1" w:qFormat="1"/>
-    <w:lsdException w:name="heading 9" w:uiPriority="9" w:semiHidden="1" w:unhideWhenUsed="1" w:qFormat="1"/>
+    <w:lsdException w:name="heading 2" w:semiHidden="1" w:uiPriority="9" w:unhideWhenUsed="1" w:qFormat="1"/>
+    <w:lsdException w:name="heading 3" w:semiHidden="1" w:uiPriority="9" w:unhideWhenUsed="1" w:qFormat="1"/>
+    <w:lsdException w:name="heading 4" w:semiHidden="1" w:uiPriority="9" w:unhideWhenUsed="1" w:qFormat="1"/>
+    <w:lsdException w:name="heading 5" w:semiHidden="1" w:uiPriority="9" w:unhideWhenUsed="1" w:qFormat="1"/>
+    <w:lsdException w:name="heading 6" w:semiHidden="1" w:uiPriority="9" w:unhideWhenUsed="1" w:qFormat="1"/>
+    <w:lsdException w:name="heading 7" w:semiHidden="1" w:uiPriority="9" w:unhideWhenUsed="1" w:qFormat="1"/>
+    <w:lsdException w:name="heading 8" w:semiHidden="1" w:uiPriority="9" w:unhideWhenUsed="1" w:qFormat="1"/>
+    <w:lsdException w:name="heading 9" w:semiHidden="1" w:uiPriority="9" w:unhideWhenUsed="1" w:qFormat="1"/>
     <w:lsdException w:name="index 1" w:semiHidden="1" w:unhideWhenUsed="1"/>
     <w:lsdException w:name="index 2" w:semiHidden="1" w:unhideWhenUsed="1"/>
     <w:lsdException w:name="index 3" w:semiHidden="1" w:unhideWhenUsed="1"/>
@@ -102,22 +139,22 @@
     <w:lsdException w:name="index 7" w:semiHidden="1" w:unhideWhenUsed="1"/>
     <w:lsdException w:name="index 8" w:semiHidden="1" w:unhideWhenUsed="1"/>
     <w:lsdException w:name="index 9" w:semiHidden="1" w:unhideWhenUsed="1"/>
-    <w:lsdException w:name="toc 1" w:uiPriority="39" w:semiHidden="1" w:unhideWhenUsed="1"/>
-    <w:lsdException w:name="toc 2" w:uiPriority="39" w:semiHidden="1" w:unhideWhenUsed="1"/>
-    <w:lsdException w:name="toc 3" w:uiPriority="39" w:semiHidden="1" w:unhideWhenUsed="1"/>
-    <w:lsdException w:name="toc 4" w:uiPriority="39" w:semiHidden="1" w:unhideWhenUsed="1"/>
-    <w:lsdException w:name="toc 5" w:uiPriority="39" w:semiHidden="1" w:unhideWhenUsed="1"/>
-    <w:lsdException w:name="toc 6" w:uiPriority="39" w:semiHidden="1" w:unhideWhenUsed="1"/>
-    <w:lsdException w:name="toc 7" w:uiPriority="39" w:semiHidden="1" w:unhideWhenUsed="1"/>
-    <w:lsdException w:name="toc 8" w:uiPriority="39" w:semiHidden="1" w:unhideWhenUsed="1"/>
-    <w:lsdException w:name="toc 9" w:uiPriority="39" w:semiHidden="1" w:unhideWhenUsed="1"/>
+    <w:lsdException w:name="toc 1" w:semiHidden="1" w:uiPriority="39" w:unhideWhenUsed="1"/>
+    <w:lsdException w:name="toc 2" w:semiHidden="1" w:uiPriority="39" w:unhideWhenUsed="1"/>
+    <w:lsdException w:name="toc 3" w:semiHidden="1" w:uiPriority="39" w:unhideWhenUsed="1"/>
+    <w:lsdException w:name="toc 4" w:semiHidden="1" w:uiPriority="39" w:unhideWhenUsed="1"/>
+    <w:lsdException w:name="toc 5" w:semiHidden="1" w:uiPriority="39" w:unhideWhenUsed="1"/>
+    <w:lsdException w:name="toc 6" w:semiHidden="1" w:uiPriority="39" w:unhideWhenUsed="1"/>
+    <w:lsdException w:name="toc 7" w:semiHidden="1" w:uiPriority="39" w:unhideWhenUsed="1"/>
+    <w:lsdException w:name="toc 8" w:semiHidden="1" w:uiPriority="39" w:unhideWhenUsed="1"/>
+    <w:lsdException w:name="toc 9" w:semiHidden="1" w:uiPriority="39" w:unhideWhenUsed="1"/>
     <w:lsdException w:name="Normal Indent" w:semiHidden="1" w:unhideWhenUsed="1"/>
     <w:lsdException w:name="footnote text" w:semiHidden="1" w:unhideWhenUsed="1"/>
     <w:lsdException w:name="annotation text" w:semiHidden="1" w:unhideWhenUsed="1"/>
     <w:lsdException w:name="header" w:semiHidden="1" w:unhideWhenUsed="1"/>
     <w:lsdException w:name="footer" w:semiHidden="1" w:unhideWhenUsed="1"/>
     <w:lsdException w:name="index heading" w:semiHidden="1" w:unhideWhenUsed="1"/>
-    <w:lsdException w:name="caption" w:uiPriority="35" w:semiHidden="1" w:unhideWhenUsed="1" w:qFormat="1"/>
+    <w:lsdException w:name="caption" w:semiHidden="1" w:uiPriority="35" w:unhideWhenUsed="1" w:qFormat="1"/>
     <w:lsdException w:name="table of figures" w:semiHidden="1" w:unhideWhenUsed="1"/>
     <w:lsdException w:name="envelope address" w:semiHidden="1" w:unhideWhenUsed="1"/>
     <w:lsdException w:name="envelope return" w:semiHidden="1" w:unhideWhenUsed="1"/>
@@ -148,7 +185,7 @@
     <w:lsdException w:name="Title" w:uiPriority="10" w:qFormat="1"/>
     <w:lsdException w:name="Closing" w:semiHidden="1" w:unhideWhenUsed="1"/>
     <w:lsdException w:name="Signature" w:semiHidden="1" w:unhideWhenUsed="1"/>
-    <w:lsdException w:name="Default Paragraph Font" w:uiPriority="1" w:semiHidden="1" w:unhideWhenUsed="1"/>
+    <w:lsdException w:name="Default Paragraph Font" w:semiHidden="1" w:uiPriority="1" w:unhideWhenUsed="1"/>
     <w:lsdException w:name="Body Text" w:semiHidden="1" w:unhideWhenUsed="1"/>
     <w:lsdException w:name="Body Text Indent" w:semiHidden="1" w:unhideWhenUsed="1"/>
     <w:lsdException w:name="List Continue" w:semiHidden="1" w:unhideWhenUsed="1"/>
@@ -348,8 +385,8 @@
     <w:lsdException w:name="Subtle Reference" w:uiPriority="31" w:qFormat="1"/>
     <w:lsdException w:name="Intense Reference" w:uiPriority="32" w:qFormat="1"/>
     <w:lsdException w:name="Book Title" w:uiPriority="33" w:qFormat="1"/>
-    <w:lsdException w:name="Bibliography" w:uiPriority="37" w:semiHidden="1" w:unhideWhenUsed="1"/>
-    <w:lsdException w:name="TOC Heading" w:uiPriority="39" w:semiHidden="1" w:unhideWhenUsed="1" w:qFormat="1"/>
+    <w:lsdException w:name="Bibliography" w:semiHidden="1" w:uiPriority="37" w:unhideWhenUsed="1"/>
+    <w:lsdException w:name="TOC Heading" w:semiHidden="1" w:uiPriority="39" w:unhideWhenUsed="1" w:qFormat="1"/>
     <w:lsdException w:name="Plain Table 1" w:uiPriority="41"/>
     <w:lsdException w:name="Plain Table 2" w:uiPriority="42"/>
     <w:lsdException w:name="Plain Table 3" w:uiPriority="43"/>
@@ -459,158 +496,38 @@
     <w:lsdException w:name="Hashtag" w:semiHidden="1" w:unhideWhenUsed="1"/>
     <w:lsdException w:name="Unresolved Mention" w:semiHidden="1" w:unhideWhenUsed="1"/>
   </w:latentStyles>
-  <w:style w:type="paragraph" w:styleId="Normal" w:default="1">
+  <w:style w:type="paragraph" w:default="1" w:styleId="Normalny">
     <w:name w:val="Normal"/>
     <w:qFormat/>
     <w:pPr>
-      <w:widowControl/>
-      <w:bidi w:val="0"/>
-      <w:spacing w:lineRule="auto" w:line="259" w:before="0" w:after="160"/>
-      <w:jc w:val="left"/>
+      <w:spacing w:after="160" w:line="259" w:lineRule="auto"/>
     </w:pPr>
-    <w:rPr>
-      <w:rFonts w:ascii="Calibri" w:hAnsi="Calibri" w:eastAsia="Calibri" w:cs="" w:asciiTheme="minorHAnsi" w:cstheme="minorBidi" w:eastAsiaTheme="minorHAnsi" w:hAnsiTheme="minorHAnsi"/>
-      <w:color w:val="auto"/>
-      <w:kern w:val="0"/>
-      <w:sz w:val="22"/>
-      <w:szCs w:val="22"/>
-      <w:lang w:val="pl-PL" w:eastAsia="en-US" w:bidi="ar-SA"/>
-    </w:rPr>
-  </w:style>
-  <w:style w:type="paragraph" w:styleId="Heading1">
-    <w:name w:val="Heading 1"/>
-    <w:basedOn w:val="Normal"/>
+  </w:style>
+  <w:style w:type="paragraph" w:styleId="Nagwek1">
+    <w:name w:val="heading 1"/>
+    <w:basedOn w:val="Normalny"/>
     <w:link w:val="Nagwek1Znak"/>
     <w:uiPriority w:val="9"/>
     <w:qFormat/>
-    <w:rsid w:val="00586e9c"/>
+    <w:rsid w:val="00586E9C"/>
     <w:pPr>
-      <w:keepNext w:val="true"/>
+      <w:keepNext/>
       <w:keepLines/>
       <w:spacing w:before="240" w:after="0"/>
       <w:outlineLvl w:val="0"/>
     </w:pPr>
     <w:rPr>
-      <w:rFonts w:ascii="Calibri Light" w:hAnsi="Calibri Light" w:eastAsia="" w:cs="" w:asciiTheme="majorHAnsi" w:cstheme="majorBidi" w:eastAsiaTheme="majorEastAsia" w:hAnsiTheme="majorHAnsi"/>
-      <w:color w:val="2E74B5" w:themeColor="accent1" w:themeShade="bf"/>
+      <w:rFonts w:asciiTheme="majorHAnsi" w:eastAsiaTheme="majorEastAsia" w:hAnsiTheme="majorHAnsi" w:cstheme="majorBidi"/>
+      <w:color w:val="2E74B5" w:themeColor="accent1" w:themeShade="BF"/>
       <w:sz w:val="32"/>
       <w:szCs w:val="32"/>
     </w:rPr>
   </w:style>
-  <w:style w:type="character" w:styleId="DefaultParagraphFont" w:default="1">
+  <w:style w:type="character" w:default="1" w:styleId="Domylnaczcionkaakapitu">
     <w:name w:val="Default Paragraph Font"/>
     <w:uiPriority w:val="1"/>
     <w:semiHidden/>
     <w:unhideWhenUsed/>
-    <w:qFormat/>
-    <w:rPr/>
-  </w:style>
-  <w:style w:type="character" w:styleId="Nagwek1Znak" w:customStyle="1">
-    <w:name w:val="Nagłówek 1 Znak"/>
-    <w:basedOn w:val="DefaultParagraphFont"/>
-    <w:link w:val="Nagwek1"/>
-    <w:uiPriority w:val="9"/>
-    <w:qFormat/>
-    <w:rsid w:val="00586e9c"/>
-    <w:rPr>
-      <w:rFonts w:ascii="Calibri Light" w:hAnsi="Calibri Light" w:eastAsia="" w:cs="" w:asciiTheme="majorHAnsi" w:cstheme="majorBidi" w:eastAsiaTheme="majorEastAsia" w:hAnsiTheme="majorHAnsi"/>
-      <w:color w:val="2E74B5" w:themeColor="accent1" w:themeShade="bf"/>
-      <w:sz w:val="32"/>
-      <w:szCs w:val="32"/>
-    </w:rPr>
-  </w:style>
-  <w:style w:type="paragraph" w:styleId="Heading">
-    <w:name w:val="Heading"/>
-    <w:basedOn w:val="Normal"/>
-    <w:next w:val="TextBody"/>
-    <w:qFormat/>
-    <w:pPr>
-      <w:keepNext w:val="true"/>
-      <w:spacing w:before="240" w:after="120"/>
-    </w:pPr>
-    <w:rPr>
-      <w:rFonts w:ascii="Liberation Sans" w:hAnsi="Liberation Sans" w:eastAsia="Tahoma" w:cs="Noto Sans Devanagari"/>
-      <w:sz w:val="28"/>
-      <w:szCs w:val="28"/>
-    </w:rPr>
-  </w:style>
-  <w:style w:type="paragraph" w:styleId="TextBody">
-    <w:name w:val="Body Text"/>
-    <w:basedOn w:val="Normal"/>
-    <w:pPr>
-      <w:spacing w:lineRule="auto" w:line="276" w:before="0" w:after="140"/>
-    </w:pPr>
-    <w:rPr/>
-  </w:style>
-  <w:style w:type="paragraph" w:styleId="List">
-    <w:name w:val="List"/>
-    <w:basedOn w:val="TextBody"/>
-    <w:pPr/>
-    <w:rPr>
-      <w:rFonts w:cs="Noto Sans Devanagari"/>
-    </w:rPr>
-  </w:style>
-  <w:style w:type="paragraph" w:styleId="Caption">
-    <w:name w:val="Caption"/>
-    <w:basedOn w:val="Normal"/>
-    <w:qFormat/>
-    <w:pPr>
-      <w:suppressLineNumbers/>
-      <w:spacing w:before="120" w:after="120"/>
-    </w:pPr>
-    <w:rPr>
-      <w:rFonts w:cs="Noto Sans Devanagari"/>
-      <w:i/>
-      <w:iCs/>
-      <w:sz w:val="24"/>
-      <w:szCs w:val="24"/>
-    </w:rPr>
-  </w:style>
-  <w:style w:type="paragraph" w:styleId="Index">
-    <w:name w:val="Index"/>
-    <w:basedOn w:val="Normal"/>
-    <w:qFormat/>
-    <w:pPr>
-      <w:suppressLineNumbers/>
-    </w:pPr>
-    <w:rPr>
-      <w:rFonts w:cs="Noto Sans Devanagari"/>
-    </w:rPr>
-  </w:style>
-  <w:style w:type="paragraph" w:styleId="ListParagraph">
-    <w:name w:val="List Paragraph"/>
-    <w:basedOn w:val="Normal"/>
-    <w:uiPriority w:val="34"/>
-    <w:qFormat/>
-    <w:rsid w:val="00586e9c"/>
-    <w:pPr>
-      <w:spacing w:before="0" w:after="160"/>
-      <w:ind w:left="720" w:hanging="0"/>
-      <w:contextualSpacing/>
-    </w:pPr>
-    <w:rPr/>
-  </w:style>
-  <w:style w:type="paragraph" w:styleId="Title">
-    <w:name w:val="Title"/>
-    <w:basedOn w:val="Heading"/>
-    <w:next w:val="TextBody"/>
-    <w:qFormat/>
-    <w:pPr>
-      <w:jc w:val="center"/>
-    </w:pPr>
-    <w:rPr>
-      <w:b/>
-      <w:bCs/>
-      <w:sz w:val="56"/>
-      <w:szCs w:val="56"/>
-    </w:rPr>
-  </w:style>
-  <w:style w:type="numbering" w:styleId="NoList" w:default="1">
-    <w:name w:val="No List"/>
-    <w:uiPriority w:val="99"/>
-    <w:semiHidden/>
-    <w:unhideWhenUsed/>
-    <w:qFormat/>
   </w:style>
   <w:style w:type="table" w:default="1" w:styleId="Standardowy">
     <w:name w:val="Normal Table"/>
@@ -626,6 +543,206 @@
         <w:right w:w="108" w:type="dxa"/>
       </w:tblCellMar>
     </w:tblPr>
+  </w:style>
+  <w:style w:type="numbering" w:default="1" w:styleId="Bezlisty">
+    <w:name w:val="No List"/>
+    <w:uiPriority w:val="99"/>
+    <w:semiHidden/>
+    <w:unhideWhenUsed/>
+  </w:style>
+  <w:style w:type="character" w:customStyle="1" w:styleId="Nagwek1Znak">
+    <w:name w:val="Nagłówek 1 Znak"/>
+    <w:basedOn w:val="Domylnaczcionkaakapitu"/>
+    <w:link w:val="Nagwek1"/>
+    <w:uiPriority w:val="9"/>
+    <w:qFormat/>
+    <w:rsid w:val="00586E9C"/>
+    <w:rPr>
+      <w:rFonts w:asciiTheme="majorHAnsi" w:eastAsiaTheme="majorEastAsia" w:hAnsiTheme="majorHAnsi" w:cstheme="majorBidi"/>
+      <w:color w:val="2E74B5" w:themeColor="accent1" w:themeShade="BF"/>
+      <w:sz w:val="32"/>
+      <w:szCs w:val="32"/>
+    </w:rPr>
+  </w:style>
+  <w:style w:type="paragraph" w:customStyle="1" w:styleId="Heading">
+    <w:name w:val="Heading"/>
+    <w:basedOn w:val="Normalny"/>
+    <w:next w:val="Tekstpodstawowy"/>
+    <w:qFormat/>
+    <w:pPr>
+      <w:keepNext/>
+      <w:spacing w:before="240" w:after="120"/>
+    </w:pPr>
+    <w:rPr>
+      <w:rFonts w:ascii="Liberation Sans" w:eastAsia="Tahoma" w:hAnsi="Liberation Sans" w:cs="Noto Sans Devanagari"/>
+      <w:sz w:val="28"/>
+      <w:szCs w:val="28"/>
+    </w:rPr>
+  </w:style>
+  <w:style w:type="paragraph" w:styleId="Tekstpodstawowy">
+    <w:name w:val="Body Text"/>
+    <w:basedOn w:val="Normalny"/>
+    <w:pPr>
+      <w:spacing w:after="140" w:line="276" w:lineRule="auto"/>
+    </w:pPr>
+  </w:style>
+  <w:style w:type="paragraph" w:styleId="Lista">
+    <w:name w:val="List"/>
+    <w:basedOn w:val="Tekstpodstawowy"/>
+    <w:rPr>
+      <w:rFonts w:cs="Noto Sans Devanagari"/>
+    </w:rPr>
+  </w:style>
+  <w:style w:type="paragraph" w:styleId="Legenda">
+    <w:name w:val="caption"/>
+    <w:basedOn w:val="Normalny"/>
+    <w:qFormat/>
+    <w:pPr>
+      <w:suppressLineNumbers/>
+      <w:spacing w:before="120" w:after="120"/>
+    </w:pPr>
+    <w:rPr>
+      <w:rFonts w:cs="Noto Sans Devanagari"/>
+      <w:i/>
+      <w:iCs/>
+      <w:sz w:val="24"/>
+      <w:szCs w:val="24"/>
+    </w:rPr>
+  </w:style>
+  <w:style w:type="paragraph" w:customStyle="1" w:styleId="Index">
+    <w:name w:val="Index"/>
+    <w:basedOn w:val="Normalny"/>
+    <w:qFormat/>
+    <w:pPr>
+      <w:suppressLineNumbers/>
+    </w:pPr>
+    <w:rPr>
+      <w:rFonts w:cs="Noto Sans Devanagari"/>
+    </w:rPr>
+  </w:style>
+  <w:style w:type="paragraph" w:styleId="Akapitzlist">
+    <w:name w:val="List Paragraph"/>
+    <w:basedOn w:val="Normalny"/>
+    <w:uiPriority w:val="34"/>
+    <w:qFormat/>
+    <w:rsid w:val="00586E9C"/>
+    <w:pPr>
+      <w:ind w:left="720"/>
+      <w:contextualSpacing/>
+    </w:pPr>
+  </w:style>
+  <w:style w:type="paragraph" w:styleId="Tytu">
+    <w:name w:val="Title"/>
+    <w:basedOn w:val="Heading"/>
+    <w:next w:val="Tekstpodstawowy"/>
+    <w:qFormat/>
+    <w:pPr>
+      <w:jc w:val="center"/>
+    </w:pPr>
+    <w:rPr>
+      <w:b/>
+      <w:bCs/>
+      <w:sz w:val="56"/>
+      <w:szCs w:val="56"/>
+    </w:rPr>
+  </w:style>
+  <w:style w:type="character" w:styleId="Odwoaniedokomentarza">
+    <w:name w:val="annotation reference"/>
+    <w:basedOn w:val="Domylnaczcionkaakapitu"/>
+    <w:uiPriority w:val="99"/>
+    <w:semiHidden/>
+    <w:unhideWhenUsed/>
+    <w:rsid w:val="00F51B0F"/>
+    <w:rPr>
+      <w:sz w:val="16"/>
+      <w:szCs w:val="16"/>
+    </w:rPr>
+  </w:style>
+  <w:style w:type="paragraph" w:styleId="Tekstkomentarza">
+    <w:name w:val="annotation text"/>
+    <w:basedOn w:val="Normalny"/>
+    <w:link w:val="TekstkomentarzaZnak"/>
+    <w:uiPriority w:val="99"/>
+    <w:semiHidden/>
+    <w:unhideWhenUsed/>
+    <w:rsid w:val="00F51B0F"/>
+    <w:pPr>
+      <w:spacing w:line="240" w:lineRule="auto"/>
+    </w:pPr>
+    <w:rPr>
+      <w:sz w:val="20"/>
+      <w:szCs w:val="20"/>
+    </w:rPr>
+  </w:style>
+  <w:style w:type="character" w:customStyle="1" w:styleId="TekstkomentarzaZnak">
+    <w:name w:val="Tekst komentarza Znak"/>
+    <w:basedOn w:val="Domylnaczcionkaakapitu"/>
+    <w:link w:val="Tekstkomentarza"/>
+    <w:uiPriority w:val="99"/>
+    <w:semiHidden/>
+    <w:rsid w:val="00F51B0F"/>
+    <w:rPr>
+      <w:sz w:val="20"/>
+      <w:szCs w:val="20"/>
+    </w:rPr>
+  </w:style>
+  <w:style w:type="paragraph" w:styleId="Tematkomentarza">
+    <w:name w:val="annotation subject"/>
+    <w:basedOn w:val="Tekstkomentarza"/>
+    <w:next w:val="Tekstkomentarza"/>
+    <w:link w:val="TematkomentarzaZnak"/>
+    <w:uiPriority w:val="99"/>
+    <w:semiHidden/>
+    <w:unhideWhenUsed/>
+    <w:rsid w:val="00F51B0F"/>
+    <w:rPr>
+      <w:b/>
+      <w:bCs/>
+    </w:rPr>
+  </w:style>
+  <w:style w:type="character" w:customStyle="1" w:styleId="TematkomentarzaZnak">
+    <w:name w:val="Temat komentarza Znak"/>
+    <w:basedOn w:val="TekstkomentarzaZnak"/>
+    <w:link w:val="Tematkomentarza"/>
+    <w:uiPriority w:val="99"/>
+    <w:semiHidden/>
+    <w:rsid w:val="00F51B0F"/>
+    <w:rPr>
+      <w:b/>
+      <w:bCs/>
+      <w:sz w:val="20"/>
+      <w:szCs w:val="20"/>
+    </w:rPr>
+  </w:style>
+  <w:style w:type="paragraph" w:styleId="Tekstdymka">
+    <w:name w:val="Balloon Text"/>
+    <w:basedOn w:val="Normalny"/>
+    <w:link w:val="TekstdymkaZnak"/>
+    <w:uiPriority w:val="99"/>
+    <w:semiHidden/>
+    <w:unhideWhenUsed/>
+    <w:rsid w:val="00F51B0F"/>
+    <w:pPr>
+      <w:spacing w:after="0" w:line="240" w:lineRule="auto"/>
+    </w:pPr>
+    <w:rPr>
+      <w:rFonts w:ascii="Segoe UI" w:hAnsi="Segoe UI" w:cs="Segoe UI"/>
+      <w:sz w:val="18"/>
+      <w:szCs w:val="18"/>
+    </w:rPr>
+  </w:style>
+  <w:style w:type="character" w:customStyle="1" w:styleId="TekstdymkaZnak">
+    <w:name w:val="Tekst dymka Znak"/>
+    <w:basedOn w:val="Domylnaczcionkaakapitu"/>
+    <w:link w:val="Tekstdymka"/>
+    <w:uiPriority w:val="99"/>
+    <w:semiHidden/>
+    <w:rsid w:val="00F51B0F"/>
+    <w:rPr>
+      <w:rFonts w:ascii="Segoe UI" w:hAnsi="Segoe UI" w:cs="Segoe UI"/>
+      <w:sz w:val="18"/>
+      <w:szCs w:val="18"/>
+    </w:rPr>
   </w:style>
 </w:styles>
 </file>
@@ -889,4 +1006,16 @@
     </a:ext>
   </a:extLst>
 </a:theme>
+</file>
+
+<file path=customXml/item1.xml><?xml version="1.0" encoding="utf-8"?>
+<b:Sources xmlns:b="http://schemas.openxmlformats.org/officeDocument/2006/bibliography" xmlns="http://schemas.openxmlformats.org/officeDocument/2006/bibliography" SelectedStyle="\APASixthEditionOfficeOnline.xsl" StyleName="APA" Version="6"/>
+</file>
+
+<file path=customXml/itemProps1.xml><?xml version="1.0" encoding="utf-8"?>
+<ds:datastoreItem xmlns:ds="http://schemas.openxmlformats.org/officeDocument/2006/customXml" ds:itemID="{04038FD4-C556-4138-A8A6-293F7FD71B09}">
+  <ds:schemaRefs>
+    <ds:schemaRef ds:uri="http://schemas.openxmlformats.org/officeDocument/2006/bibliography"/>
+  </ds:schemaRefs>
+</ds:datastoreItem>
 </file>
</xml_diff>

<commit_message>
poprawiono historyjki i wizje, dodano prototyp grafu
</commit_message>
<xml_diff>
--- a/Historyjki.docx
+++ b/Historyjki.docx
@@ -1,135 +1,533 @@
 
 <file path=word/document.xml><?xml version="1.0" encoding="utf-8"?>
-<w:document xmlns:wpc="http://schemas.microsoft.com/office/word/2010/wordprocessingCanvas" xmlns:cx="http://schemas.microsoft.com/office/drawing/2014/chartex" xmlns:cx1="http://schemas.microsoft.com/office/drawing/2015/9/8/chartex" xmlns:cx2="http://schemas.microsoft.com/office/drawing/2015/10/21/chartex" xmlns:cx3="http://schemas.microsoft.com/office/drawing/2016/5/9/chartex" xmlns:cx4="http://schemas.microsoft.com/office/drawing/2016/5/10/chartex" xmlns:cx5="http://schemas.microsoft.com/office/drawing/2016/5/11/chartex" xmlns:cx6="http://schemas.microsoft.com/office/drawing/2016/5/12/chartex" xmlns:cx7="http://schemas.microsoft.com/office/drawing/2016/5/13/chartex" xmlns:cx8="http://schemas.microsoft.com/office/drawing/2016/5/14/chartex" xmlns:mc="http://schemas.openxmlformats.org/markup-compatibility/2006" xmlns:aink="http://schemas.microsoft.com/office/drawing/2016/ink" xmlns:am3d="http://schemas.microsoft.com/office/drawing/2017/model3d" xmlns:o="urn:schemas-microsoft-com:office:office" xmlns:r="http://schemas.openxmlformats.org/officeDocument/2006/relationships" xmlns:m="http://schemas.openxmlformats.org/officeDocument/2006/math" xmlns:v="urn:schemas-microsoft-com:vml" xmlns:wp14="http://schemas.microsoft.com/office/word/2010/wordprocessingDrawing" xmlns:wp="http://schemas.openxmlformats.org/drawingml/2006/wordprocessingDrawing" xmlns:w10="urn:schemas-microsoft-com:office:word" xmlns:w="http://schemas.openxmlformats.org/wordprocessingml/2006/main" xmlns:w14="http://schemas.microsoft.com/office/word/2010/wordml" xmlns:w15="http://schemas.microsoft.com/office/word/2012/wordml" xmlns:w16cid="http://schemas.microsoft.com/office/word/2016/wordml/cid" xmlns:w16se="http://schemas.microsoft.com/office/word/2015/wordml/symex" xmlns:wpg="http://schemas.microsoft.com/office/word/2010/wordprocessingGroup" xmlns:wpi="http://schemas.microsoft.com/office/word/2010/wordprocessingInk" xmlns:wne="http://schemas.microsoft.com/office/word/2006/wordml" xmlns:wps="http://schemas.microsoft.com/office/word/2010/wordprocessingShape" mc:Ignorable="w14 w15 w16se w16cid wp14">
+<w:document xmlns:o="urn:schemas-microsoft-com:office:office" xmlns:r="http://schemas.openxmlformats.org/officeDocument/2006/relationships" xmlns:v="urn:schemas-microsoft-com:vml" xmlns:w="http://schemas.openxmlformats.org/wordprocessingml/2006/main" xmlns:w10="urn:schemas-microsoft-com:office:word" xmlns:wp="http://schemas.openxmlformats.org/drawingml/2006/wordprocessingDrawing" xmlns:wps="http://schemas.microsoft.com/office/word/2010/wordprocessingShape" xmlns:wpg="http://schemas.microsoft.com/office/word/2010/wordprocessingGroup" xmlns:mc="http://schemas.openxmlformats.org/markup-compatibility/2006" xmlns:wp14="http://schemas.microsoft.com/office/word/2010/wordprocessingDrawing" xmlns:w14="http://schemas.microsoft.com/office/word/2010/wordml" mc:Ignorable="w14 wp14">
   <w:body>
     <w:p>
       <w:pPr>
-        <w:pStyle w:val="Nagwek1"/>
-      </w:pPr>
-      <w:r>
-        <w:t>Historyjki</w:t>
-      </w:r>
-    </w:p>
-    <w:p>
-      <w:r>
+        <w:pStyle w:val="Heading1"/>
+        <w:spacing w:before="240" w:after="0"/>
+        <w:rPr/>
+      </w:pPr>
+      <w:r>
+        <w:rPr/>
+        <w:t xml:space="preserve">Historyjki </w:t>
+      </w:r>
+      <w:r>
+        <w:rPr/>
+        <w:t>(Wymagania)</w:t>
+      </w:r>
+    </w:p>
+    <w:p>
+      <w:pPr>
+        <w:pStyle w:val="Normal"/>
+        <w:rPr/>
+      </w:pPr>
+      <w:r>
+        <w:rPr/>
         <w:t>W1: Jako Turysta, chcę mieć możliwość automatycznego utworzenia trasy od punktu A do punktu B w celu przyspieszenia czasu planowania wycieczki</w:t>
       </w:r>
     </w:p>
     <w:p>
-      <w:r>
-        <w:t xml:space="preserve">W2: Jako Turysta, chcę mieć możliwość wyświetlenia długości trasy, abym mógł odpowiednio </w:t>
-      </w:r>
-      <w:r>
-        <w:t>przygotować się do wycieczki</w:t>
-      </w:r>
-    </w:p>
-    <w:p>
-      <w:r>
+      <w:pPr>
+        <w:pStyle w:val="Normal"/>
+        <w:rPr/>
+      </w:pPr>
+      <w:r>
+        <w:rPr/>
+        <w:t>W2: Jako Turysta, chcę mieć możliwość wyświetlenia długości trasy, abym mógł odpowiednio przygotować się do wycieczki</w:t>
+      </w:r>
+    </w:p>
+    <w:p>
+      <w:pPr>
+        <w:pStyle w:val="Normal"/>
+        <w:rPr/>
+      </w:pPr>
+      <w:r>
+        <w:rPr/>
         <w:t>W3: Jako Turysta, chcę widzieć przewidywany czas trwania wycieczki, abym wiedział o której godzinie dotrę do celu</w:t>
       </w:r>
     </w:p>
     <w:p>
-      <w:r>
-        <w:t>W4: Jako Turysta, chcę mieć możliwość automatycznego obliczenia liczby punktów za odcinek, w celu skrócenia czasu</w:t>
-      </w:r>
-      <w:r>
-        <w:t xml:space="preserve"> obliczania punktów</w:t>
-      </w:r>
-    </w:p>
-    <w:p>
-      <w:r>
-        <w:t xml:space="preserve">W5: Jako Turysta, chcę mieć możliwość zapisania zaplanowanej wycieczki, abym </w:t>
-      </w:r>
-      <w:r>
-        <w:t xml:space="preserve">w przyszłości </w:t>
-      </w:r>
-      <w:r>
-        <w:t>wiedział, które trasy już pokonałem</w:t>
-      </w:r>
-    </w:p>
-    <w:p>
-      <w:r>
-        <w:t xml:space="preserve">W6: </w:t>
-      </w:r>
-      <w:r>
-        <w:t>Jako Turysta, chce mieć możliwość udostępnienia trasy innym użytkownikom, w celu odbycia wycieczki grupowej</w:t>
-      </w:r>
-    </w:p>
-    <w:p>
-      <w:r>
-        <w:t>W7: Jako Turysta, chcę mieć możliwość sprawdzenia mojego obecnego stanu punktów do Odznaki GOT, w celu śledzenia moich postępów</w:t>
-      </w:r>
-    </w:p>
-    <w:p>
-      <w:r>
-        <w:t>W8: Jako Turysta, chcę mieć możliwość pobrania swojej obecnej lokalizacji, w celu późniejszego potwierdzenia przebycia zaplanowanej trasy.</w:t>
-      </w:r>
-    </w:p>
-    <w:p>
-      <w:r>
+      <w:pPr>
+        <w:pStyle w:val="Normal"/>
+        <w:rPr/>
+      </w:pPr>
+      <w:r>
+        <w:rPr/>
+        <w:t>W4: Jako Turysta, chcę mieć możliwość automatycznego obliczenia liczby punktów za odcinek, w celu skrócenia czasu obliczania punktów</w:t>
+      </w:r>
+    </w:p>
+    <w:p>
+      <w:pPr>
+        <w:pStyle w:val="Normal"/>
+        <w:rPr/>
+      </w:pPr>
+      <w:bookmarkStart w:id="0" w:name="__DdeLink__529_262230472"/>
+      <w:r>
+        <w:rPr/>
+        <w:t>W</w:t>
+      </w:r>
+      <w:r>
+        <w:rPr/>
+        <w:t>5</w:t>
+      </w:r>
+      <w:r>
+        <w:rPr/>
+        <w:t>: Jako Turysta, chcę mieć możliwość po</w:t>
+      </w:r>
+      <w:bookmarkEnd w:id="0"/>
+      <w:r>
+        <w:rPr/>
+        <w:t>twierdzenia przebycia trasy, w celu późniejszego otrzymania punktów odznaki GOT</w:t>
+      </w:r>
+    </w:p>
+    <w:p>
+      <w:pPr>
+        <w:pStyle w:val="Normal"/>
+        <w:rPr/>
+      </w:pPr>
+      <w:r>
+        <w:rPr/>
+        <w:t>W</w:t>
+      </w:r>
+      <w:r>
+        <w:rPr/>
+        <w:t>6</w:t>
+      </w:r>
+      <w:r>
+        <w:rPr/>
+        <w:t>: Jako Turysta, chcę mieć możliwość zapisania zaplanowanej wycieczki, abym w przyszłości wiedział, które trasy już pokonałem</w:t>
+      </w:r>
+    </w:p>
+    <w:p>
+      <w:pPr>
+        <w:pStyle w:val="Normal"/>
+        <w:rPr/>
+      </w:pPr>
+      <w:r>
+        <w:rPr/>
+        <w:t>W</w:t>
+      </w:r>
+      <w:r>
+        <w:rPr/>
+        <w:t>7</w:t>
+      </w:r>
+      <w:r>
+        <w:rPr/>
+        <w:t>: Jako Turysta, chce mieć możliwość udostępnienia trasy innym użytkownikom, w celu odbycia wycieczki grupowej</w:t>
+      </w:r>
+    </w:p>
+    <w:p>
+      <w:pPr>
+        <w:pStyle w:val="Normal"/>
+        <w:rPr/>
+      </w:pPr>
+      <w:r>
+        <w:rPr/>
+        <w:t>W</w:t>
+      </w:r>
+      <w:r>
+        <w:rPr/>
+        <w:t>8</w:t>
+      </w:r>
+      <w:r>
+        <w:rPr/>
+        <w:t>: Jako Turysta, chcę mieć możliwość sprawdzenia mojego obecnego stanu punktów do Odznaki GOT, w celu śledzenia moich postępów</w:t>
+      </w:r>
+    </w:p>
+    <w:p>
+      <w:pPr>
+        <w:pStyle w:val="Normal"/>
+        <w:rPr/>
+      </w:pPr>
+      <w:r>
+        <w:rPr/>
         <w:t>W9: Jako Turysta, chcę mieć możliwość przeglądania zdobytych przez mnie odznak GOT, w celu śledzenia moich osiągnieć</w:t>
       </w:r>
-      <w:bookmarkStart w:id="0" w:name="_GoBack"/>
-      <w:bookmarkEnd w:id="0"/>
-    </w:p>
-    <w:p>
-      <w:r>
-        <w:t>W</w:t>
-      </w:r>
-      <w:r>
-        <w:t>9</w:t>
-      </w:r>
-      <w:r>
-        <w:t>: Jako Przodownik PTTK, chcę mieć możliwość oglądania listy tras zgłoszonych do potwierdzenia, aby móc je zweryfikować</w:t>
-      </w:r>
-    </w:p>
-    <w:p>
-      <w:r>
-        <w:t>W</w:t>
-      </w:r>
-      <w:r>
-        <w:t>10</w:t>
-      </w:r>
-      <w:r>
-        <w:t>: Jako Przodownik PTTK, chcę mieć możliwość zatwierdzania tras zgłoszonych do potwierdzenia, aby umożliwić Turystom zdobywanie punktów do odznaki GOT.</w:t>
-      </w:r>
-    </w:p>
-    <w:p/>
+      <w:bookmarkStart w:id="1" w:name="_GoBack"/>
+      <w:bookmarkEnd w:id="1"/>
+    </w:p>
+    <w:p>
+      <w:pPr>
+        <w:pStyle w:val="Normal"/>
+        <w:rPr/>
+      </w:pPr>
+      <w:r>
+        <w:rPr/>
+        <w:t>W9: Jako Przodownik PTTK, chcę mieć możliwość oglądania listy tras zgłoszonych do potwierdzenia, aby móc je zweryfikować</w:t>
+      </w:r>
+    </w:p>
+    <w:p>
+      <w:pPr>
+        <w:pStyle w:val="Normal"/>
+        <w:rPr/>
+      </w:pPr>
+      <w:r>
+        <w:rPr/>
+        <w:t>W10: Jako Przodownik PTTK, chcę mieć możliwość zatwierdzania tras zgłoszonych do potwierdzenia, aby umożliwić Turystom zdobywanie punktów do odznaki GOT.</w:t>
+      </w:r>
+    </w:p>
+    <w:p>
+      <w:pPr>
+        <w:pStyle w:val="Heading1"/>
+        <w:rPr/>
+      </w:pPr>
+      <w:r>
+        <w:rPr/>
+        <w:t>Potrzeby</w:t>
+      </w:r>
+    </w:p>
+    <w:p>
+      <w:pPr>
+        <w:pStyle w:val="Normal"/>
+        <w:rPr/>
+      </w:pPr>
+      <w:r>
+        <w:rPr/>
+        <w:t xml:space="preserve">P1: </w:t>
+      </w:r>
+      <w:r>
+        <w:rPr/>
+        <w:t>Turyści potrzebują wsparcia dla planowania wycieczek górskich</w:t>
+      </w:r>
+    </w:p>
+    <w:p>
+      <w:pPr>
+        <w:pStyle w:val="TextBody"/>
+        <w:ind w:left="0" w:hanging="0"/>
+        <w:rPr/>
+      </w:pPr>
+      <w:r>
+        <w:rPr>
+          <w:lang w:val="pl-PL"/>
+        </w:rPr>
+        <w:t xml:space="preserve">P2: </w:t>
+      </w:r>
+      <w:r>
+        <w:rPr>
+          <w:lang w:val="pl-PL"/>
+        </w:rPr>
+        <w:t>Turyści potrzebują krótszego czasu obliczania wartości punktowej trasy</w:t>
+      </w:r>
+    </w:p>
+    <w:p>
+      <w:pPr>
+        <w:pStyle w:val="TextBody"/>
+        <w:ind w:left="0" w:hanging="0"/>
+        <w:rPr/>
+      </w:pPr>
+      <w:r>
+        <w:rPr>
+          <w:lang w:val="pl-PL"/>
+        </w:rPr>
+        <w:t xml:space="preserve">P3: </w:t>
+      </w:r>
+      <w:r>
+        <w:rPr>
+          <w:lang w:val="pl-PL"/>
+        </w:rPr>
+        <w:t>Turyści potrzebują możliwości dokumentacji odbytych tras</w:t>
+      </w:r>
+    </w:p>
+    <w:p>
+      <w:pPr>
+        <w:pStyle w:val="TextBody"/>
+        <w:ind w:left="0" w:hanging="0"/>
+        <w:rPr/>
+      </w:pPr>
+      <w:r>
+        <w:rPr>
+          <w:lang w:val="pl-PL"/>
+        </w:rPr>
+        <w:t xml:space="preserve">P4: </w:t>
+      </w:r>
+      <w:r>
+        <w:rPr>
+          <w:lang w:val="pl-PL"/>
+        </w:rPr>
+        <w:t>Turyści potrzebują możliwości wysłania trasy do potwierdzenia przez Przodownika PTTK</w:t>
+      </w:r>
+    </w:p>
+    <w:p>
+      <w:pPr>
+        <w:pStyle w:val="Normal"/>
+        <w:ind w:left="0" w:hanging="0"/>
+        <w:rPr/>
+      </w:pPr>
+      <w:r>
+        <w:rPr>
+          <w:lang w:val="pl-PL"/>
+        </w:rPr>
+        <w:t xml:space="preserve">P5: </w:t>
+      </w:r>
+      <w:r>
+        <w:rPr>
+          <w:lang w:val="pl-PL"/>
+        </w:rPr>
+        <w:t>Turyści potrzebują możliwości sprawdzenia aktualnej liczby posiadanych punktów GOT</w:t>
+      </w:r>
+    </w:p>
+    <w:p>
+      <w:pPr>
+        <w:pStyle w:val="Normal"/>
+        <w:ind w:left="0" w:hanging="0"/>
+        <w:rPr/>
+      </w:pPr>
+      <w:r>
+        <w:rPr>
+          <w:lang w:val="pl-PL"/>
+        </w:rPr>
+        <w:t xml:space="preserve">P6: </w:t>
+      </w:r>
+      <w:r>
+        <w:rPr>
+          <w:lang w:val="pl-PL"/>
+        </w:rPr>
+        <w:t xml:space="preserve">Turyści potrzebują możliwości </w:t>
+      </w:r>
+      <w:r>
+        <w:rPr>
+          <w:lang w:val="pl-PL"/>
+        </w:rPr>
+        <w:t>potwierdzenia</w:t>
+      </w:r>
+      <w:r>
+        <w:rPr>
+          <w:lang w:val="pl-PL"/>
+        </w:rPr>
+        <w:t xml:space="preserve"> swojej aktualnej lokalizacji</w:t>
+      </w:r>
+    </w:p>
+    <w:p>
+      <w:pPr>
+        <w:pStyle w:val="Normal"/>
+        <w:ind w:left="0" w:hanging="0"/>
+        <w:rPr/>
+      </w:pPr>
+      <w:r>
+        <w:rPr>
+          <w:lang w:val="pl-PL"/>
+        </w:rPr>
+        <w:t xml:space="preserve">P7: </w:t>
+      </w:r>
+      <w:r>
+        <w:rPr>
+          <w:lang w:val="pl-PL"/>
+        </w:rPr>
+        <w:t>Przodownicy PTTK potrzebują możliwości oglądania tras zgłoszonych do potwierdzenia</w:t>
+      </w:r>
+    </w:p>
+    <w:p>
+      <w:pPr>
+        <w:pStyle w:val="Normal"/>
+        <w:ind w:left="0" w:hanging="0"/>
+        <w:rPr/>
+      </w:pPr>
+      <w:r>
+        <w:rPr>
+          <w:lang w:val="pl-PL"/>
+        </w:rPr>
+        <w:t xml:space="preserve">P8: </w:t>
+      </w:r>
+      <w:r>
+        <w:rPr>
+          <w:lang w:val="pl-PL"/>
+        </w:rPr>
+        <w:t>Przodownicy PTTK potrzebują możliwości zatwierdzania zweryfikowanych tras</w:t>
+      </w:r>
+    </w:p>
+    <w:p>
+      <w:pPr>
+        <w:pStyle w:val="TextBody"/>
+        <w:ind w:left="0" w:hanging="0"/>
+        <w:rPr/>
+      </w:pPr>
+      <w:r>
+        <w:rPr>
+          <w:lang w:val="pl-PL"/>
+        </w:rPr>
+        <w:t xml:space="preserve">P9: </w:t>
+      </w:r>
+      <w:r>
+        <w:rPr>
+          <w:lang w:val="pl-PL"/>
+        </w:rPr>
+        <w:t>Turyści potrzebują możliwości udostępnienia wybranej trasy innym użytkownikom</w:t>
+      </w:r>
+    </w:p>
+    <w:p>
+      <w:pPr>
+        <w:pStyle w:val="TextBody"/>
+        <w:ind w:left="0" w:hanging="0"/>
+        <w:rPr/>
+      </w:pPr>
+      <w:r>
+        <w:rPr>
+          <w:lang w:val="pl-PL"/>
+        </w:rPr>
+        <w:t xml:space="preserve">P10: </w:t>
+      </w:r>
+      <w:r>
+        <w:rPr>
+          <w:lang w:val="pl-PL"/>
+        </w:rPr>
+        <w:t>Turyści potrzebują możliwości przeglądania zdobytych odznak GOT</w:t>
+      </w:r>
+    </w:p>
+    <w:p>
+      <w:pPr>
+        <w:pStyle w:val="TextBody"/>
+        <w:ind w:left="0" w:hanging="0"/>
+        <w:rPr>
+          <w:lang w:val="pl-PL"/>
+        </w:rPr>
+      </w:pPr>
+      <w:r>
+        <w:rPr/>
+      </w:r>
+    </w:p>
+    <w:p>
+      <w:pPr>
+        <w:pStyle w:val="TextBody"/>
+        <w:ind w:left="0" w:hanging="0"/>
+        <w:rPr>
+          <w:lang w:val="pl-PL"/>
+        </w:rPr>
+      </w:pPr>
+      <w:r>
+        <w:rPr/>
+      </w:r>
+    </w:p>
+    <w:p>
+      <w:pPr>
+        <w:pStyle w:val="TextBody"/>
+        <w:ind w:left="0" w:hanging="0"/>
+        <w:rPr/>
+      </w:pPr>
+      <w:r>
+        <w:rPr>
+          <w:lang w:val="pl-PL"/>
+        </w:rPr>
+        <w:t>prototyp grafu xD:</w:t>
+      </w:r>
+    </w:p>
+    <w:p>
+      <w:pPr>
+        <w:pStyle w:val="TextBody"/>
+        <w:ind w:left="0" w:hanging="0"/>
+        <w:rPr>
+          <w:lang w:val="pl-PL"/>
+        </w:rPr>
+      </w:pPr>
+      <w:r>
+        <w:rPr/>
+      </w:r>
+    </w:p>
+    <w:p>
+      <w:pPr>
+        <w:pStyle w:val="TextBody"/>
+        <w:ind w:left="0" w:hanging="0"/>
+        <w:rPr/>
+      </w:pPr>
+      <w:r>
+        <w:rPr>
+          <w:lang w:val="pl-PL"/>
+        </w:rPr>
+        <w:t>W1 – P1</w:t>
+      </w:r>
+    </w:p>
+    <w:p>
+      <w:pPr>
+        <w:pStyle w:val="TextBody"/>
+        <w:ind w:left="0" w:hanging="0"/>
+        <w:rPr/>
+      </w:pPr>
+      <w:r>
+        <w:rPr>
+          <w:lang w:val="pl-PL"/>
+        </w:rPr>
+        <w:t>W2 – P1</w:t>
+      </w:r>
+    </w:p>
+    <w:p>
+      <w:pPr>
+        <w:pStyle w:val="TextBody"/>
+        <w:ind w:left="0" w:hanging="0"/>
+        <w:rPr/>
+      </w:pPr>
+      <w:r>
+        <w:rPr>
+          <w:lang w:val="pl-PL"/>
+        </w:rPr>
+        <w:t>W3 – P1</w:t>
+      </w:r>
+    </w:p>
+    <w:p>
+      <w:pPr>
+        <w:pStyle w:val="TextBody"/>
+        <w:ind w:left="0" w:hanging="0"/>
+        <w:rPr/>
+      </w:pPr>
+      <w:r>
+        <w:rPr>
+          <w:lang w:val="pl-PL"/>
+        </w:rPr>
+        <w:t>W4 – P2</w:t>
+      </w:r>
+    </w:p>
+    <w:p>
+      <w:pPr>
+        <w:pStyle w:val="TextBody"/>
+        <w:spacing w:before="0" w:after="140"/>
+        <w:ind w:left="0" w:hanging="0"/>
+        <w:rPr/>
+      </w:pPr>
+      <w:r>
+        <w:rPr>
+          <w:lang w:val="pl-PL"/>
+        </w:rPr>
+        <w:t>W5 - P4</w:t>
+      </w:r>
+    </w:p>
     <w:sectPr>
+      <w:type w:val="nextPage"/>
       <w:pgSz w:w="11906" w:h="16838"/>
-      <w:pgMar w:top="1417" w:right="1417" w:bottom="1417" w:left="1417" w:header="0" w:footer="0" w:gutter="0"/>
-      <w:cols w:space="708"/>
-      <w:formProt w:val="0"/>
-      <w:docGrid w:linePitch="360" w:charSpace="4096"/>
+      <w:pgMar w:left="1417" w:right="1417" w:header="0" w:top="1417" w:footer="0" w:bottom="1417" w:gutter="0"/>
+      <w:pgNumType w:fmt="decimal"/>
+      <w:formProt w:val="false"/>
+      <w:textDirection w:val="lrTb"/>
+      <w:docGrid w:type="default" w:linePitch="360" w:charSpace="8192"/>
     </w:sectPr>
   </w:body>
 </w:document>
 </file>
 
 <file path=word/styles.xml><?xml version="1.0" encoding="utf-8"?>
-<w:styles xmlns:mc="http://schemas.openxmlformats.org/markup-compatibility/2006" xmlns:r="http://schemas.openxmlformats.org/officeDocument/2006/relationships" xmlns:w="http://schemas.openxmlformats.org/wordprocessingml/2006/main" xmlns:w14="http://schemas.microsoft.com/office/word/2010/wordml" xmlns:w15="http://schemas.microsoft.com/office/word/2012/wordml" xmlns:w16cid="http://schemas.microsoft.com/office/word/2016/wordml/cid" xmlns:w16se="http://schemas.microsoft.com/office/word/2015/wordml/symex" mc:Ignorable="w14 w15 w16se w16cid">
+<w:styles xmlns:w="http://schemas.openxmlformats.org/wordprocessingml/2006/main" xmlns:w14="http://schemas.microsoft.com/office/word/2010/wordml" xmlns:mc="http://schemas.openxmlformats.org/markup-compatibility/2006" mc:Ignorable="w14">
   <w:docDefaults>
     <w:rPrDefault>
       <w:rPr>
-        <w:rFonts w:asciiTheme="minorHAnsi" w:eastAsiaTheme="minorHAnsi" w:hAnsiTheme="minorHAnsi" w:cstheme="minorBidi"/>
+        <w:rFonts w:ascii="Calibri" w:hAnsi="Calibri" w:eastAsia="Calibri" w:cs="" w:asciiTheme="minorHAnsi" w:cstheme="minorBidi" w:eastAsiaTheme="minorHAnsi" w:hAnsiTheme="minorHAnsi"/>
         <w:sz w:val="22"/>
         <w:szCs w:val="22"/>
         <w:lang w:val="pl-PL" w:eastAsia="en-US" w:bidi="ar-SA"/>
       </w:rPr>
     </w:rPrDefault>
-    <w:pPrDefault/>
+    <w:pPrDefault>
+      <w:pPr/>
+    </w:pPrDefault>
   </w:docDefaults>
   <w:latentStyles w:defLockedState="0" w:defUIPriority="99" w:defSemiHidden="0" w:defUnhideWhenUsed="0" w:defQFormat="0" w:count="375">
     <w:lsdException w:name="Normal" w:uiPriority="0" w:qFormat="1"/>
     <w:lsdException w:name="heading 1" w:uiPriority="9" w:qFormat="1"/>
-    <w:lsdException w:name="heading 2" w:semiHidden="1" w:uiPriority="9" w:unhideWhenUsed="1" w:qFormat="1"/>
-    <w:lsdException w:name="heading 3" w:semiHidden="1" w:uiPriority="9" w:unhideWhenUsed="1" w:qFormat="1"/>
-    <w:lsdException w:name="heading 4" w:semiHidden="1" w:uiPriority="9" w:unhideWhenUsed="1" w:qFormat="1"/>
-    <w:lsdException w:name="heading 5" w:semiHidden="1" w:uiPriority="9" w:unhideWhenUsed="1" w:qFormat="1"/>
-    <w:lsdException w:name="heading 6" w:semiHidden="1" w:uiPriority="9" w:unhideWhenUsed="1" w:qFormat="1"/>
-    <w:lsdException w:name="heading 7" w:semiHidden="1" w:uiPriority="9" w:unhideWhenUsed="1" w:qFormat="1"/>
-    <w:lsdException w:name="heading 8" w:semiHidden="1" w:uiPriority="9" w:unhideWhenUsed="1" w:qFormat="1"/>
-    <w:lsdException w:name="heading 9" w:semiHidden="1" w:uiPriority="9" w:unhideWhenUsed="1" w:qFormat="1"/>
+    <w:lsdException w:name="heading 2" w:uiPriority="9" w:semiHidden="1" w:unhideWhenUsed="1" w:qFormat="1"/>
+    <w:lsdException w:name="heading 3" w:uiPriority="9" w:semiHidden="1" w:unhideWhenUsed="1" w:qFormat="1"/>
+    <w:lsdException w:name="heading 4" w:uiPriority="9" w:semiHidden="1" w:unhideWhenUsed="1" w:qFormat="1"/>
+    <w:lsdException w:name="heading 5" w:uiPriority="9" w:semiHidden="1" w:unhideWhenUsed="1" w:qFormat="1"/>
+    <w:lsdException w:name="heading 6" w:uiPriority="9" w:semiHidden="1" w:unhideWhenUsed="1" w:qFormat="1"/>
+    <w:lsdException w:name="heading 7" w:uiPriority="9" w:semiHidden="1" w:unhideWhenUsed="1" w:qFormat="1"/>
+    <w:lsdException w:name="heading 8" w:uiPriority="9" w:semiHidden="1" w:unhideWhenUsed="1" w:qFormat="1"/>
+    <w:lsdException w:name="heading 9" w:uiPriority="9" w:semiHidden="1" w:unhideWhenUsed="1" w:qFormat="1"/>
     <w:lsdException w:name="index 1" w:semiHidden="1" w:unhideWhenUsed="1"/>
     <w:lsdException w:name="index 2" w:semiHidden="1" w:unhideWhenUsed="1"/>
     <w:lsdException w:name="index 3" w:semiHidden="1" w:unhideWhenUsed="1"/>
@@ -139,22 +537,22 @@
     <w:lsdException w:name="index 7" w:semiHidden="1" w:unhideWhenUsed="1"/>
     <w:lsdException w:name="index 8" w:semiHidden="1" w:unhideWhenUsed="1"/>
     <w:lsdException w:name="index 9" w:semiHidden="1" w:unhideWhenUsed="1"/>
-    <w:lsdException w:name="toc 1" w:semiHidden="1" w:uiPriority="39" w:unhideWhenUsed="1"/>
-    <w:lsdException w:name="toc 2" w:semiHidden="1" w:uiPriority="39" w:unhideWhenUsed="1"/>
-    <w:lsdException w:name="toc 3" w:semiHidden="1" w:uiPriority="39" w:unhideWhenUsed="1"/>
-    <w:lsdException w:name="toc 4" w:semiHidden="1" w:uiPriority="39" w:unhideWhenUsed="1"/>
-    <w:lsdException w:name="toc 5" w:semiHidden="1" w:uiPriority="39" w:unhideWhenUsed="1"/>
-    <w:lsdException w:name="toc 6" w:semiHidden="1" w:uiPriority="39" w:unhideWhenUsed="1"/>
-    <w:lsdException w:name="toc 7" w:semiHidden="1" w:uiPriority="39" w:unhideWhenUsed="1"/>
-    <w:lsdException w:name="toc 8" w:semiHidden="1" w:uiPriority="39" w:unhideWhenUsed="1"/>
-    <w:lsdException w:name="toc 9" w:semiHidden="1" w:uiPriority="39" w:unhideWhenUsed="1"/>
+    <w:lsdException w:name="toc 1" w:uiPriority="39" w:semiHidden="1" w:unhideWhenUsed="1"/>
+    <w:lsdException w:name="toc 2" w:uiPriority="39" w:semiHidden="1" w:unhideWhenUsed="1"/>
+    <w:lsdException w:name="toc 3" w:uiPriority="39" w:semiHidden="1" w:unhideWhenUsed="1"/>
+    <w:lsdException w:name="toc 4" w:uiPriority="39" w:semiHidden="1" w:unhideWhenUsed="1"/>
+    <w:lsdException w:name="toc 5" w:uiPriority="39" w:semiHidden="1" w:unhideWhenUsed="1"/>
+    <w:lsdException w:name="toc 6" w:uiPriority="39" w:semiHidden="1" w:unhideWhenUsed="1"/>
+    <w:lsdException w:name="toc 7" w:uiPriority="39" w:semiHidden="1" w:unhideWhenUsed="1"/>
+    <w:lsdException w:name="toc 8" w:uiPriority="39" w:semiHidden="1" w:unhideWhenUsed="1"/>
+    <w:lsdException w:name="toc 9" w:uiPriority="39" w:semiHidden="1" w:unhideWhenUsed="1"/>
     <w:lsdException w:name="Normal Indent" w:semiHidden="1" w:unhideWhenUsed="1"/>
     <w:lsdException w:name="footnote text" w:semiHidden="1" w:unhideWhenUsed="1"/>
     <w:lsdException w:name="annotation text" w:semiHidden="1" w:unhideWhenUsed="1"/>
     <w:lsdException w:name="header" w:semiHidden="1" w:unhideWhenUsed="1"/>
     <w:lsdException w:name="footer" w:semiHidden="1" w:unhideWhenUsed="1"/>
     <w:lsdException w:name="index heading" w:semiHidden="1" w:unhideWhenUsed="1"/>
-    <w:lsdException w:name="caption" w:semiHidden="1" w:uiPriority="35" w:unhideWhenUsed="1" w:qFormat="1"/>
+    <w:lsdException w:name="caption" w:uiPriority="35" w:semiHidden="1" w:unhideWhenUsed="1" w:qFormat="1"/>
     <w:lsdException w:name="table of figures" w:semiHidden="1" w:unhideWhenUsed="1"/>
     <w:lsdException w:name="envelope address" w:semiHidden="1" w:unhideWhenUsed="1"/>
     <w:lsdException w:name="envelope return" w:semiHidden="1" w:unhideWhenUsed="1"/>
@@ -185,7 +583,7 @@
     <w:lsdException w:name="Title" w:uiPriority="10" w:qFormat="1"/>
     <w:lsdException w:name="Closing" w:semiHidden="1" w:unhideWhenUsed="1"/>
     <w:lsdException w:name="Signature" w:semiHidden="1" w:unhideWhenUsed="1"/>
-    <w:lsdException w:name="Default Paragraph Font" w:semiHidden="1" w:uiPriority="1" w:unhideWhenUsed="1"/>
+    <w:lsdException w:name="Default Paragraph Font" w:uiPriority="1" w:semiHidden="1" w:unhideWhenUsed="1"/>
     <w:lsdException w:name="Body Text" w:semiHidden="1" w:unhideWhenUsed="1"/>
     <w:lsdException w:name="Body Text Indent" w:semiHidden="1" w:unhideWhenUsed="1"/>
     <w:lsdException w:name="List Continue" w:semiHidden="1" w:unhideWhenUsed="1"/>
@@ -385,8 +783,8 @@
     <w:lsdException w:name="Subtle Reference" w:uiPriority="31" w:qFormat="1"/>
     <w:lsdException w:name="Intense Reference" w:uiPriority="32" w:qFormat="1"/>
     <w:lsdException w:name="Book Title" w:uiPriority="33" w:qFormat="1"/>
-    <w:lsdException w:name="Bibliography" w:semiHidden="1" w:uiPriority="37" w:unhideWhenUsed="1"/>
-    <w:lsdException w:name="TOC Heading" w:semiHidden="1" w:uiPriority="39" w:unhideWhenUsed="1" w:qFormat="1"/>
+    <w:lsdException w:name="Bibliography" w:uiPriority="37" w:semiHidden="1" w:unhideWhenUsed="1"/>
+    <w:lsdException w:name="TOC Heading" w:uiPriority="39" w:semiHidden="1" w:unhideWhenUsed="1" w:qFormat="1"/>
     <w:lsdException w:name="Plain Table 1" w:uiPriority="41"/>
     <w:lsdException w:name="Plain Table 2" w:uiPriority="42"/>
     <w:lsdException w:name="Plain Table 3" w:uiPriority="43"/>
@@ -496,38 +894,278 @@
     <w:lsdException w:name="Hashtag" w:semiHidden="1" w:unhideWhenUsed="1"/>
     <w:lsdException w:name="Unresolved Mention" w:semiHidden="1" w:unhideWhenUsed="1"/>
   </w:latentStyles>
-  <w:style w:type="paragraph" w:default="1" w:styleId="Normalny">
+  <w:style w:type="paragraph" w:styleId="Normal" w:default="1">
     <w:name w:val="Normal"/>
     <w:qFormat/>
     <w:pPr>
-      <w:spacing w:after="160" w:line="259" w:lineRule="auto"/>
+      <w:widowControl/>
+      <w:bidi w:val="0"/>
+      <w:spacing w:lineRule="auto" w:line="259" w:before="0" w:after="160"/>
+      <w:jc w:val="left"/>
     </w:pPr>
-  </w:style>
-  <w:style w:type="paragraph" w:styleId="Nagwek1">
-    <w:name w:val="heading 1"/>
-    <w:basedOn w:val="Normalny"/>
+    <w:rPr>
+      <w:rFonts w:ascii="Calibri" w:hAnsi="Calibri" w:eastAsia="Calibri" w:cs="" w:asciiTheme="minorHAnsi" w:cstheme="minorBidi" w:eastAsiaTheme="minorHAnsi" w:hAnsiTheme="minorHAnsi"/>
+      <w:color w:val="auto"/>
+      <w:kern w:val="0"/>
+      <w:sz w:val="22"/>
+      <w:szCs w:val="22"/>
+      <w:lang w:val="pl-PL" w:eastAsia="en-US" w:bidi="ar-SA"/>
+    </w:rPr>
+  </w:style>
+  <w:style w:type="paragraph" w:styleId="Heading1">
+    <w:name w:val="Heading 1"/>
+    <w:basedOn w:val="Normal"/>
     <w:link w:val="Nagwek1Znak"/>
     <w:uiPriority w:val="9"/>
     <w:qFormat/>
-    <w:rsid w:val="00586E9C"/>
+    <w:rsid w:val="00586e9c"/>
     <w:pPr>
-      <w:keepNext/>
+      <w:keepNext w:val="true"/>
       <w:keepLines/>
       <w:spacing w:before="240" w:after="0"/>
       <w:outlineLvl w:val="0"/>
     </w:pPr>
     <w:rPr>
-      <w:rFonts w:asciiTheme="majorHAnsi" w:eastAsiaTheme="majorEastAsia" w:hAnsiTheme="majorHAnsi" w:cstheme="majorBidi"/>
-      <w:color w:val="2E74B5" w:themeColor="accent1" w:themeShade="BF"/>
+      <w:rFonts w:ascii="Calibri Light" w:hAnsi="Calibri Light" w:eastAsia="" w:cs="" w:asciiTheme="majorHAnsi" w:cstheme="majorBidi" w:eastAsiaTheme="majorEastAsia" w:hAnsiTheme="majorHAnsi"/>
+      <w:color w:val="2E74B5" w:themeColor="accent1" w:themeShade="bf"/>
       <w:sz w:val="32"/>
       <w:szCs w:val="32"/>
     </w:rPr>
   </w:style>
-  <w:style w:type="character" w:default="1" w:styleId="Domylnaczcionkaakapitu">
+  <w:style w:type="character" w:styleId="DefaultParagraphFont" w:default="1">
     <w:name w:val="Default Paragraph Font"/>
     <w:uiPriority w:val="1"/>
     <w:semiHidden/>
     <w:unhideWhenUsed/>
+    <w:qFormat/>
+    <w:rPr/>
+  </w:style>
+  <w:style w:type="character" w:styleId="Nagwek1Znak" w:customStyle="1">
+    <w:name w:val="Nagłówek 1 Znak"/>
+    <w:basedOn w:val="DefaultParagraphFont"/>
+    <w:link w:val="Nagwek1"/>
+    <w:uiPriority w:val="9"/>
+    <w:qFormat/>
+    <w:rsid w:val="00586e9c"/>
+    <w:rPr>
+      <w:rFonts w:ascii="Calibri Light" w:hAnsi="Calibri Light" w:eastAsia="" w:cs="" w:asciiTheme="majorHAnsi" w:cstheme="majorBidi" w:eastAsiaTheme="majorEastAsia" w:hAnsiTheme="majorHAnsi"/>
+      <w:color w:val="2E74B5" w:themeColor="accent1" w:themeShade="bf"/>
+      <w:sz w:val="32"/>
+      <w:szCs w:val="32"/>
+    </w:rPr>
+  </w:style>
+  <w:style w:type="character" w:styleId="Annotationreference">
+    <w:name w:val="annotation reference"/>
+    <w:basedOn w:val="DefaultParagraphFont"/>
+    <w:uiPriority w:val="99"/>
+    <w:semiHidden/>
+    <w:unhideWhenUsed/>
+    <w:qFormat/>
+    <w:rsid w:val="00f51b0f"/>
+    <w:rPr>
+      <w:sz w:val="16"/>
+      <w:szCs w:val="16"/>
+    </w:rPr>
+  </w:style>
+  <w:style w:type="character" w:styleId="TekstkomentarzaZnak" w:customStyle="1">
+    <w:name w:val="Tekst komentarza Znak"/>
+    <w:basedOn w:val="DefaultParagraphFont"/>
+    <w:link w:val="Tekstkomentarza"/>
+    <w:uiPriority w:val="99"/>
+    <w:semiHidden/>
+    <w:qFormat/>
+    <w:rsid w:val="00f51b0f"/>
+    <w:rPr>
+      <w:sz w:val="20"/>
+      <w:szCs w:val="20"/>
+    </w:rPr>
+  </w:style>
+  <w:style w:type="character" w:styleId="TematkomentarzaZnak" w:customStyle="1">
+    <w:name w:val="Temat komentarza Znak"/>
+    <w:basedOn w:val="TekstkomentarzaZnak"/>
+    <w:link w:val="Tematkomentarza"/>
+    <w:uiPriority w:val="99"/>
+    <w:semiHidden/>
+    <w:qFormat/>
+    <w:rsid w:val="00f51b0f"/>
+    <w:rPr>
+      <w:b/>
+      <w:bCs/>
+      <w:sz w:val="20"/>
+      <w:szCs w:val="20"/>
+    </w:rPr>
+  </w:style>
+  <w:style w:type="character" w:styleId="TekstdymkaZnak" w:customStyle="1">
+    <w:name w:val="Tekst dymka Znak"/>
+    <w:basedOn w:val="DefaultParagraphFont"/>
+    <w:link w:val="Tekstdymka"/>
+    <w:uiPriority w:val="99"/>
+    <w:semiHidden/>
+    <w:qFormat/>
+    <w:rsid w:val="00f51b0f"/>
+    <w:rPr>
+      <w:rFonts w:ascii="Segoe UI" w:hAnsi="Segoe UI" w:cs="Segoe UI"/>
+      <w:sz w:val="18"/>
+      <w:szCs w:val="18"/>
+    </w:rPr>
+  </w:style>
+  <w:style w:type="paragraph" w:styleId="Heading" w:customStyle="1">
+    <w:name w:val="Heading"/>
+    <w:basedOn w:val="Normal"/>
+    <w:next w:val="TextBody"/>
+    <w:qFormat/>
+    <w:pPr>
+      <w:keepNext w:val="true"/>
+      <w:spacing w:before="240" w:after="120"/>
+    </w:pPr>
+    <w:rPr>
+      <w:rFonts w:ascii="Liberation Sans" w:hAnsi="Liberation Sans" w:eastAsia="Tahoma" w:cs="Noto Sans Devanagari"/>
+      <w:sz w:val="28"/>
+      <w:szCs w:val="28"/>
+    </w:rPr>
+  </w:style>
+  <w:style w:type="paragraph" w:styleId="TextBody">
+    <w:name w:val="Body Text"/>
+    <w:basedOn w:val="Normal"/>
+    <w:pPr>
+      <w:spacing w:lineRule="auto" w:line="276" w:before="0" w:after="140"/>
+    </w:pPr>
+    <w:rPr/>
+  </w:style>
+  <w:style w:type="paragraph" w:styleId="List">
+    <w:name w:val="List"/>
+    <w:basedOn w:val="TextBody"/>
+    <w:pPr/>
+    <w:rPr>
+      <w:rFonts w:cs="Noto Sans Devanagari"/>
+    </w:rPr>
+  </w:style>
+  <w:style w:type="paragraph" w:styleId="Caption">
+    <w:name w:val="Caption"/>
+    <w:basedOn w:val="Normal"/>
+    <w:qFormat/>
+    <w:pPr>
+      <w:suppressLineNumbers/>
+      <w:spacing w:before="120" w:after="120"/>
+    </w:pPr>
+    <w:rPr>
+      <w:rFonts w:cs="Noto Sans Devanagari"/>
+      <w:i/>
+      <w:iCs/>
+      <w:sz w:val="24"/>
+      <w:szCs w:val="24"/>
+    </w:rPr>
+  </w:style>
+  <w:style w:type="paragraph" w:styleId="Index" w:customStyle="1">
+    <w:name w:val="Index"/>
+    <w:basedOn w:val="Normal"/>
+    <w:qFormat/>
+    <w:pPr>
+      <w:suppressLineNumbers/>
+    </w:pPr>
+    <w:rPr>
+      <w:rFonts w:cs="Noto Sans Devanagari"/>
+    </w:rPr>
+  </w:style>
+  <w:style w:type="paragraph" w:styleId="Caption1">
+    <w:name w:val="caption"/>
+    <w:basedOn w:val="Normal"/>
+    <w:qFormat/>
+    <w:pPr>
+      <w:suppressLineNumbers/>
+      <w:spacing w:before="120" w:after="120"/>
+    </w:pPr>
+    <w:rPr>
+      <w:rFonts w:cs="Noto Sans Devanagari"/>
+      <w:i/>
+      <w:iCs/>
+      <w:sz w:val="24"/>
+      <w:szCs w:val="24"/>
+    </w:rPr>
+  </w:style>
+  <w:style w:type="paragraph" w:styleId="ListParagraph">
+    <w:name w:val="List Paragraph"/>
+    <w:basedOn w:val="Normal"/>
+    <w:uiPriority w:val="34"/>
+    <w:qFormat/>
+    <w:rsid w:val="00586e9c"/>
+    <w:pPr>
+      <w:spacing w:before="0" w:after="160"/>
+      <w:ind w:left="720" w:hanging="0"/>
+      <w:contextualSpacing/>
+    </w:pPr>
+    <w:rPr/>
+  </w:style>
+  <w:style w:type="paragraph" w:styleId="Title">
+    <w:name w:val="Title"/>
+    <w:basedOn w:val="Heading"/>
+    <w:qFormat/>
+    <w:pPr>
+      <w:jc w:val="center"/>
+    </w:pPr>
+    <w:rPr>
+      <w:b/>
+      <w:bCs/>
+      <w:sz w:val="56"/>
+      <w:szCs w:val="56"/>
+    </w:rPr>
+  </w:style>
+  <w:style w:type="paragraph" w:styleId="Annotationtext">
+    <w:name w:val="annotation text"/>
+    <w:basedOn w:val="Normal"/>
+    <w:link w:val="TekstkomentarzaZnak"/>
+    <w:uiPriority w:val="99"/>
+    <w:semiHidden/>
+    <w:unhideWhenUsed/>
+    <w:qFormat/>
+    <w:rsid w:val="00f51b0f"/>
+    <w:pPr>
+      <w:spacing w:lineRule="auto" w:line="240"/>
+    </w:pPr>
+    <w:rPr>
+      <w:sz w:val="20"/>
+      <w:szCs w:val="20"/>
+    </w:rPr>
+  </w:style>
+  <w:style w:type="paragraph" w:styleId="Annotationsubject">
+    <w:name w:val="annotation subject"/>
+    <w:basedOn w:val="Annotationtext"/>
+    <w:link w:val="TematkomentarzaZnak"/>
+    <w:uiPriority w:val="99"/>
+    <w:semiHidden/>
+    <w:unhideWhenUsed/>
+    <w:qFormat/>
+    <w:rsid w:val="00f51b0f"/>
+    <w:pPr/>
+    <w:rPr>
+      <w:b/>
+      <w:bCs/>
+    </w:rPr>
+  </w:style>
+  <w:style w:type="paragraph" w:styleId="BalloonText">
+    <w:name w:val="Balloon Text"/>
+    <w:basedOn w:val="Normal"/>
+    <w:link w:val="TekstdymkaZnak"/>
+    <w:uiPriority w:val="99"/>
+    <w:semiHidden/>
+    <w:unhideWhenUsed/>
+    <w:qFormat/>
+    <w:rsid w:val="00f51b0f"/>
+    <w:pPr>
+      <w:spacing w:lineRule="auto" w:line="240" w:before="0" w:after="0"/>
+    </w:pPr>
+    <w:rPr>
+      <w:rFonts w:ascii="Segoe UI" w:hAnsi="Segoe UI" w:cs="Segoe UI"/>
+      <w:sz w:val="18"/>
+      <w:szCs w:val="18"/>
+    </w:rPr>
+  </w:style>
+  <w:style w:type="numbering" w:styleId="NoList" w:default="1">
+    <w:name w:val="No List"/>
+    <w:uiPriority w:val="99"/>
+    <w:semiHidden/>
+    <w:unhideWhenUsed/>
+    <w:qFormat/>
   </w:style>
   <w:style w:type="table" w:default="1" w:styleId="Standardowy">
     <w:name w:val="Normal Table"/>
@@ -543,206 +1181,6 @@
         <w:right w:w="108" w:type="dxa"/>
       </w:tblCellMar>
     </w:tblPr>
-  </w:style>
-  <w:style w:type="numbering" w:default="1" w:styleId="Bezlisty">
-    <w:name w:val="No List"/>
-    <w:uiPriority w:val="99"/>
-    <w:semiHidden/>
-    <w:unhideWhenUsed/>
-  </w:style>
-  <w:style w:type="character" w:customStyle="1" w:styleId="Nagwek1Znak">
-    <w:name w:val="Nagłówek 1 Znak"/>
-    <w:basedOn w:val="Domylnaczcionkaakapitu"/>
-    <w:link w:val="Nagwek1"/>
-    <w:uiPriority w:val="9"/>
-    <w:qFormat/>
-    <w:rsid w:val="00586E9C"/>
-    <w:rPr>
-      <w:rFonts w:asciiTheme="majorHAnsi" w:eastAsiaTheme="majorEastAsia" w:hAnsiTheme="majorHAnsi" w:cstheme="majorBidi"/>
-      <w:color w:val="2E74B5" w:themeColor="accent1" w:themeShade="BF"/>
-      <w:sz w:val="32"/>
-      <w:szCs w:val="32"/>
-    </w:rPr>
-  </w:style>
-  <w:style w:type="paragraph" w:customStyle="1" w:styleId="Heading">
-    <w:name w:val="Heading"/>
-    <w:basedOn w:val="Normalny"/>
-    <w:next w:val="Tekstpodstawowy"/>
-    <w:qFormat/>
-    <w:pPr>
-      <w:keepNext/>
-      <w:spacing w:before="240" w:after="120"/>
-    </w:pPr>
-    <w:rPr>
-      <w:rFonts w:ascii="Liberation Sans" w:eastAsia="Tahoma" w:hAnsi="Liberation Sans" w:cs="Noto Sans Devanagari"/>
-      <w:sz w:val="28"/>
-      <w:szCs w:val="28"/>
-    </w:rPr>
-  </w:style>
-  <w:style w:type="paragraph" w:styleId="Tekstpodstawowy">
-    <w:name w:val="Body Text"/>
-    <w:basedOn w:val="Normalny"/>
-    <w:pPr>
-      <w:spacing w:after="140" w:line="276" w:lineRule="auto"/>
-    </w:pPr>
-  </w:style>
-  <w:style w:type="paragraph" w:styleId="Lista">
-    <w:name w:val="List"/>
-    <w:basedOn w:val="Tekstpodstawowy"/>
-    <w:rPr>
-      <w:rFonts w:cs="Noto Sans Devanagari"/>
-    </w:rPr>
-  </w:style>
-  <w:style w:type="paragraph" w:styleId="Legenda">
-    <w:name w:val="caption"/>
-    <w:basedOn w:val="Normalny"/>
-    <w:qFormat/>
-    <w:pPr>
-      <w:suppressLineNumbers/>
-      <w:spacing w:before="120" w:after="120"/>
-    </w:pPr>
-    <w:rPr>
-      <w:rFonts w:cs="Noto Sans Devanagari"/>
-      <w:i/>
-      <w:iCs/>
-      <w:sz w:val="24"/>
-      <w:szCs w:val="24"/>
-    </w:rPr>
-  </w:style>
-  <w:style w:type="paragraph" w:customStyle="1" w:styleId="Index">
-    <w:name w:val="Index"/>
-    <w:basedOn w:val="Normalny"/>
-    <w:qFormat/>
-    <w:pPr>
-      <w:suppressLineNumbers/>
-    </w:pPr>
-    <w:rPr>
-      <w:rFonts w:cs="Noto Sans Devanagari"/>
-    </w:rPr>
-  </w:style>
-  <w:style w:type="paragraph" w:styleId="Akapitzlist">
-    <w:name w:val="List Paragraph"/>
-    <w:basedOn w:val="Normalny"/>
-    <w:uiPriority w:val="34"/>
-    <w:qFormat/>
-    <w:rsid w:val="00586E9C"/>
-    <w:pPr>
-      <w:ind w:left="720"/>
-      <w:contextualSpacing/>
-    </w:pPr>
-  </w:style>
-  <w:style w:type="paragraph" w:styleId="Tytu">
-    <w:name w:val="Title"/>
-    <w:basedOn w:val="Heading"/>
-    <w:next w:val="Tekstpodstawowy"/>
-    <w:qFormat/>
-    <w:pPr>
-      <w:jc w:val="center"/>
-    </w:pPr>
-    <w:rPr>
-      <w:b/>
-      <w:bCs/>
-      <w:sz w:val="56"/>
-      <w:szCs w:val="56"/>
-    </w:rPr>
-  </w:style>
-  <w:style w:type="character" w:styleId="Odwoaniedokomentarza">
-    <w:name w:val="annotation reference"/>
-    <w:basedOn w:val="Domylnaczcionkaakapitu"/>
-    <w:uiPriority w:val="99"/>
-    <w:semiHidden/>
-    <w:unhideWhenUsed/>
-    <w:rsid w:val="00F51B0F"/>
-    <w:rPr>
-      <w:sz w:val="16"/>
-      <w:szCs w:val="16"/>
-    </w:rPr>
-  </w:style>
-  <w:style w:type="paragraph" w:styleId="Tekstkomentarza">
-    <w:name w:val="annotation text"/>
-    <w:basedOn w:val="Normalny"/>
-    <w:link w:val="TekstkomentarzaZnak"/>
-    <w:uiPriority w:val="99"/>
-    <w:semiHidden/>
-    <w:unhideWhenUsed/>
-    <w:rsid w:val="00F51B0F"/>
-    <w:pPr>
-      <w:spacing w:line="240" w:lineRule="auto"/>
-    </w:pPr>
-    <w:rPr>
-      <w:sz w:val="20"/>
-      <w:szCs w:val="20"/>
-    </w:rPr>
-  </w:style>
-  <w:style w:type="character" w:customStyle="1" w:styleId="TekstkomentarzaZnak">
-    <w:name w:val="Tekst komentarza Znak"/>
-    <w:basedOn w:val="Domylnaczcionkaakapitu"/>
-    <w:link w:val="Tekstkomentarza"/>
-    <w:uiPriority w:val="99"/>
-    <w:semiHidden/>
-    <w:rsid w:val="00F51B0F"/>
-    <w:rPr>
-      <w:sz w:val="20"/>
-      <w:szCs w:val="20"/>
-    </w:rPr>
-  </w:style>
-  <w:style w:type="paragraph" w:styleId="Tematkomentarza">
-    <w:name w:val="annotation subject"/>
-    <w:basedOn w:val="Tekstkomentarza"/>
-    <w:next w:val="Tekstkomentarza"/>
-    <w:link w:val="TematkomentarzaZnak"/>
-    <w:uiPriority w:val="99"/>
-    <w:semiHidden/>
-    <w:unhideWhenUsed/>
-    <w:rsid w:val="00F51B0F"/>
-    <w:rPr>
-      <w:b/>
-      <w:bCs/>
-    </w:rPr>
-  </w:style>
-  <w:style w:type="character" w:customStyle="1" w:styleId="TematkomentarzaZnak">
-    <w:name w:val="Temat komentarza Znak"/>
-    <w:basedOn w:val="TekstkomentarzaZnak"/>
-    <w:link w:val="Tematkomentarza"/>
-    <w:uiPriority w:val="99"/>
-    <w:semiHidden/>
-    <w:rsid w:val="00F51B0F"/>
-    <w:rPr>
-      <w:b/>
-      <w:bCs/>
-      <w:sz w:val="20"/>
-      <w:szCs w:val="20"/>
-    </w:rPr>
-  </w:style>
-  <w:style w:type="paragraph" w:styleId="Tekstdymka">
-    <w:name w:val="Balloon Text"/>
-    <w:basedOn w:val="Normalny"/>
-    <w:link w:val="TekstdymkaZnak"/>
-    <w:uiPriority w:val="99"/>
-    <w:semiHidden/>
-    <w:unhideWhenUsed/>
-    <w:rsid w:val="00F51B0F"/>
-    <w:pPr>
-      <w:spacing w:after="0" w:line="240" w:lineRule="auto"/>
-    </w:pPr>
-    <w:rPr>
-      <w:rFonts w:ascii="Segoe UI" w:hAnsi="Segoe UI" w:cs="Segoe UI"/>
-      <w:sz w:val="18"/>
-      <w:szCs w:val="18"/>
-    </w:rPr>
-  </w:style>
-  <w:style w:type="character" w:customStyle="1" w:styleId="TekstdymkaZnak">
-    <w:name w:val="Tekst dymka Znak"/>
-    <w:basedOn w:val="Domylnaczcionkaakapitu"/>
-    <w:link w:val="Tekstdymka"/>
-    <w:uiPriority w:val="99"/>
-    <w:semiHidden/>
-    <w:rsid w:val="00F51B0F"/>
-    <w:rPr>
-      <w:rFonts w:ascii="Segoe UI" w:hAnsi="Segoe UI" w:cs="Segoe UI"/>
-      <w:sz w:val="18"/>
-      <w:szCs w:val="18"/>
-    </w:rPr>
   </w:style>
 </w:styles>
 </file>

</xml_diff>